<commit_message>
Update 12/16/2023 7:40PM EST
Updates as of 7:40PM EST on 12/16/2023.
</commit_message>
<xml_diff>
--- a/&ILLEGAL WAR ACT/ETHNIC VIOLENCE/20231216 - Global United Defense, Inc. - Ethnic Violence Prevention Security Systems - v1.0.1.2.docx
+++ b/&ILLEGAL WAR ACT/ETHNIC VIOLENCE/20231216 - Global United Defense, Inc. - Ethnic Violence Prevention Security Systems - v1.0.1.2.docx
@@ -9281,21 +9281,6 @@
         </w:rPr>
         <w:t>}</w:t>
       </w:r>
-    </w:p>
-    <w:p>
-      <w:pPr>
-        <w:ind w:left="360" w:hanging="360"/>
-        <w:jc w:val="both"/>
-      </w:pPr>
-    </w:p>
-    <w:p>
-      <w:pPr>
-        <w:ind w:left="360" w:hanging="360"/>
-        <w:jc w:val="both"/>
-        <w:rPr>
-          <w:u w:val="single"/>
-        </w:rPr>
-      </w:pPr>
     </w:p>
     <w:sectPr>
       <w:headerReference w:type="even" r:id="rId7"/>

</xml_diff>